<commit_message>
Changes added to the Final Design Report
Pictures need to be added
</commit_message>
<xml_diff>
--- a/Documentation/Final Report/Final Report.docx
+++ b/Documentation/Final Report/Final Report.docx
@@ -21,6 +21,8 @@
         </w:rPr>
       </w:sdtEndPr>
       <w:sdtContent>
+        <w:bookmarkStart w:id="0" w:name="_GoBack" w:displacedByCustomXml="prev"/>
+        <w:bookmarkEnd w:id="0" w:displacedByCustomXml="prev"/>
         <w:p>
           <w:pPr>
             <w:pStyle w:val="NoSpacing"/>
@@ -925,7 +927,11 @@
           </mc:Choice>
           <mc:Fallback>
             <w:pict>
-              <v:shape w14:anchorId="07E3A85E" id="Text Box 142" o:spid="_x0000_s1027" type="#_x0000_t202" style="position:absolute;margin-left:0;margin-top:495.65pt;width:193.35pt;height:43.9pt;z-index:251659264;visibility:visible;mso-wrap-style:square;mso-width-percent:0;mso-height-percent:0;mso-wrap-distance-left:9pt;mso-wrap-distance-top:0;mso-wrap-distance-right:9pt;mso-wrap-distance-bottom:0;mso-position-horizontal:center;mso-position-horizontal-relative:margin;mso-position-vertical:absolute;mso-position-vertical-relative:margin;mso-width-percent:0;mso-height-percent:0;mso-width-relative:margin;mso-height-relative:margin;v-text-anchor:bottom" o:gfxdata="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" filled="f" stroked="f" strokeweight=".5pt">
+              <v:shapetype w14:anchorId="07E3A85E" id="_x0000_t202" coordsize="21600,21600" o:spt="202" path="m,l,21600r21600,l21600,xe">
+                <v:stroke joinstyle="miter"/>
+                <v:path gradientshapeok="t" o:connecttype="rect"/>
+              </v:shapetype>
+              <v:shape id="Text Box 142" o:spid="_x0000_s1027" type="#_x0000_t202" style="position:absolute;margin-left:0;margin-top:495.65pt;width:193.35pt;height:43.9pt;z-index:251659264;visibility:visible;mso-wrap-style:square;mso-width-percent:0;mso-height-percent:0;mso-wrap-distance-left:9pt;mso-wrap-distance-top:0;mso-wrap-distance-right:9pt;mso-wrap-distance-bottom:0;mso-position-horizontal:center;mso-position-horizontal-relative:margin;mso-position-vertical:absolute;mso-position-vertical-relative:margin;mso-width-percent:0;mso-height-percent:0;mso-width-relative:margin;mso-height-relative:margin;v-text-anchor:bottom" o:gfxdata="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" filled="f" stroked="f" strokeweight=".5pt">
                 <v:textbox style="mso-fit-shape-to-text:t" inset="0,0,0,0">
                   <w:txbxContent>
                     <w:p>
@@ -1107,9 +1113,15 @@
         <w:br w:type="page"/>
       </w:r>
     </w:p>
-    <w:bookmarkStart w:id="0" w:name="_Toc413594717" w:displacedByCustomXml="next"/>
+    <w:bookmarkStart w:id="1" w:name="_Toc413594717" w:displacedByCustomXml="next"/>
     <w:sdt>
       <w:sdtPr>
+        <w:rPr>
+          <w:rFonts w:asciiTheme="minorHAnsi" w:eastAsiaTheme="minorHAnsi" w:hAnsiTheme="minorHAnsi" w:cstheme="minorBidi"/>
+          <w:color w:val="auto"/>
+          <w:sz w:val="22"/>
+          <w:szCs w:val="22"/>
+        </w:rPr>
         <w:id w:val="282160181"/>
         <w:docPartObj>
           <w:docPartGallery w:val="Table of Contents"/>
@@ -1118,13 +1130,9 @@
       </w:sdtPr>
       <w:sdtEndPr>
         <w:rPr>
-          <w:rFonts w:asciiTheme="minorHAnsi" w:eastAsiaTheme="minorHAnsi" w:hAnsiTheme="minorHAnsi" w:cstheme="minorBidi"/>
           <w:b/>
           <w:bCs/>
           <w:noProof/>
-          <w:color w:val="auto"/>
-          <w:sz w:val="22"/>
-          <w:szCs w:val="22"/>
         </w:rPr>
       </w:sdtEndPr>
       <w:sdtContent>
@@ -1787,12 +1795,12 @@
       <w:pPr>
         <w:pStyle w:val="Heading1"/>
       </w:pPr>
-      <w:bookmarkStart w:id="1" w:name="_Toc419987880"/>
+      <w:bookmarkStart w:id="2" w:name="_Toc419987880"/>
       <w:r>
         <w:t>Executive Summary</w:t>
       </w:r>
-      <w:bookmarkEnd w:id="0"/>
       <w:bookmarkEnd w:id="1"/>
+      <w:bookmarkEnd w:id="2"/>
     </w:p>
     <w:p>
       <w:pPr>
@@ -1965,35 +1973,132 @@
       <w:pPr>
         <w:pStyle w:val="Heading1"/>
       </w:pPr>
-      <w:bookmarkStart w:id="2" w:name="_Toc419987881"/>
-      <w:r>
-        <w:t>Chassis Construction</w:t>
-      </w:r>
-      <w:bookmarkEnd w:id="2"/>
+      <w:bookmarkStart w:id="3" w:name="_Toc419987881"/>
+      <w:r>
+        <w:t>Hardware</w:t>
+      </w:r>
+      <w:r>
+        <w:t xml:space="preserve"> Construction</w:t>
+      </w:r>
+      <w:bookmarkEnd w:id="3"/>
+    </w:p>
+    <w:p>
+      <w:pPr>
+        <w:spacing w:after="0" w:line="240" w:lineRule="auto"/>
+      </w:pPr>
+      <w:r>
+        <w:t>The chassis of the robot is a construction of 6105-T5 aluminum extrusion and 6061 aluminum plate.  The</w:t>
+      </w:r>
+      <w:r>
+        <w:t xml:space="preserve"> extrusions were cut to length, while various pieces had angles milled.  These pieces were then connected with plates and fasteners for the t-slotted aluminum.  One change in the design of the chassis was the cross beam added in the middle of the chassis.  This change was to ensure added strength against twisting. In addition, </w:t>
+      </w:r>
+      <w:r>
+        <w:t xml:space="preserve">more pieces of extruded aluminum were added to the bottom of the chassis, to allow the bottom plate of the chassis to be mounted.  </w:t>
+      </w:r>
+    </w:p>
+    <w:p>
+      <w:pPr>
+        <w:spacing w:after="0" w:line="240" w:lineRule="auto"/>
+      </w:pPr>
+    </w:p>
+    <w:p>
+      <w:pPr>
+        <w:spacing w:after="0" w:line="240" w:lineRule="auto"/>
+      </w:pPr>
+      <w:r>
+        <w:t>In this phase of the project a hip design was chosen, consisting</w:t>
+      </w:r>
+      <w:r>
+        <w:t xml:space="preserve"> of a tube holder</w:t>
+      </w:r>
+      <w:r>
+        <w:t xml:space="preserve"> and a steel shaft lathed down to the appropriate diameter.  </w:t>
+      </w:r>
+      <w:r>
+        <w:t>The tube holder</w:t>
+      </w:r>
+      <w:r>
+        <w:t xml:space="preserve">, being manufactured for extrusions with larger slotting, required the chassis to be further machined to accommodate the tube holders.  </w:t>
+      </w:r>
+      <w:r>
+        <w:t>Much like the plates used to connect the individual pieces of extrusion, the tube holders w</w:t>
+      </w:r>
+      <w:r>
+        <w:t xml:space="preserve">ere then slid into the slots of the chassis. </w:t>
+      </w:r>
     </w:p>
     <w:p/>
     <w:p>
+      <w:r>
+        <w:t>The legs of the robot are</w:t>
+      </w:r>
+      <w:r>
+        <w:t xml:space="preserve"> constructions of 6061 aluminum bar.  The aluminum bar was cut to appropriate lengths, and much like the extrusions for the chassis, had required angles milled.  The leg segments were rounded and also had notches cut in to produce the knee joint of the robot. Plates </w:t>
+      </w:r>
+      <w:r>
+        <w:t>were then cut to the appropriate</w:t>
+      </w:r>
+      <w:r>
+        <w:t xml:space="preserve"> size to produce points for the air cylinders to attach to the thigh and shank segments of the legs</w:t>
+      </w:r>
+      <w:r>
+        <w:t>, as well as the chassis</w:t>
+      </w:r>
+      <w:r>
+        <w:t xml:space="preserve">.  </w:t>
+      </w:r>
+      <w:r>
+        <w:t xml:space="preserve">These plates were then bolted to the legs.  </w:t>
+      </w:r>
+      <w:r>
+        <w:t xml:space="preserve">In order to increase the robot’s range of motion, its legs were flipped 180 degrees about the vertical axis. </w:t>
+      </w:r>
+      <w:r>
+        <w:t xml:space="preserve">  The feet of the robot consist of a rubber coating the result of multiple dipped layers.</w:t>
+      </w:r>
+    </w:p>
+    <w:p>
       <w:pPr>
         <w:pStyle w:val="Heading1"/>
       </w:pPr>
-      <w:bookmarkStart w:id="3" w:name="_Toc419987882"/>
+      <w:bookmarkStart w:id="4" w:name="_Toc419987882"/>
       <w:r>
         <w:t>Pneumatic System</w:t>
       </w:r>
-      <w:bookmarkEnd w:id="3"/>
-    </w:p>
-    <w:p/>
+      <w:bookmarkEnd w:id="4"/>
+    </w:p>
+    <w:p>
+      <w:r>
+        <w:t xml:space="preserve">The </w:t>
+      </w:r>
+      <w:r>
+        <w:t xml:space="preserve">final </w:t>
+      </w:r>
+      <w:r>
+        <w:t>pneumatic system of the robot consists of 8 dual-acting air cylinders with position feedback sensors, two manifolds housing 8 dual-solenoid 4 port/3 position directional control valves, a 10 gallon air compressor, supplying 6.3 cubic feet of airflow per minute (C</w:t>
+      </w:r>
+      <w:r>
+        <w:t>FM</w:t>
+      </w:r>
+      <w:r>
+        <w:t xml:space="preserve">) at 40 psi and 5.7 CFM at 90 psi, and necessary connectors and tubing to interface the components.  In addition to these components, a soft start/dump valve was added to the system to ensure safe pressurization and depressurization of the system during use and after use respectively.  </w:t>
+      </w:r>
+      <w:r>
+        <w:t>During this phase of the project, the bore diameter of the air cylinders was decreased from 2 inches to 1.5 inches.  This decision was made after it was determined that a smaller bore diameter would be adequate in generating the torques required to drive the legs of the robot.</w:t>
+      </w:r>
+    </w:p>
     <w:p>
       <w:pPr>
         <w:pStyle w:val="Heading1"/>
       </w:pPr>
-      <w:bookmarkStart w:id="4" w:name="_Toc413594724"/>
-      <w:bookmarkStart w:id="5" w:name="_Toc419987883"/>
-      <w:r>
+      <w:bookmarkStart w:id="5" w:name="_Toc413594724"/>
+      <w:bookmarkStart w:id="6" w:name="_Toc419987883"/>
+      <w:r>
+        <w:lastRenderedPageBreak/>
         <w:t>Electrical System</w:t>
       </w:r>
-      <w:bookmarkEnd w:id="4"/>
       <w:bookmarkEnd w:id="5"/>
+      <w:bookmarkEnd w:id="6"/>
     </w:p>
     <w:p>
       <w:pPr>
@@ -2049,7 +2154,6 @@
           <w:noProof/>
           <w:lang w:eastAsia="en-US"/>
         </w:rPr>
-        <w:lastRenderedPageBreak/>
         <w:drawing>
           <wp:inline distT="0" distB="0" distL="0" distR="0">
             <wp:extent cx="3697605" cy="4930140"/>
@@ -2098,35 +2202,22 @@
         <w:pStyle w:val="Caption"/>
         <w:jc w:val="center"/>
       </w:pPr>
-      <w:bookmarkStart w:id="6" w:name="_Toc413594768"/>
+      <w:bookmarkStart w:id="7" w:name="_Toc413594768"/>
       <w:r>
         <w:t xml:space="preserve">Figure </w:t>
       </w:r>
-      <w:r>
-        <w:fldChar w:fldCharType="begin"/>
-      </w:r>
-      <w:r>
-        <w:instrText xml:space="preserve"> SEQ Figure \* ARABIC </w:instrText>
-      </w:r>
-      <w:r>
-        <w:fldChar w:fldCharType="separate"/>
-      </w:r>
-      <w:r>
-        <w:rPr>
-          <w:noProof/>
-        </w:rPr>
-        <w:t>1</w:t>
-      </w:r>
-      <w:r>
-        <w:rPr>
-          <w:noProof/>
-        </w:rPr>
-        <w:fldChar w:fldCharType="end"/>
-      </w:r>
+      <w:fldSimple w:instr=" SEQ Figure \* ARABIC ">
+        <w:r>
+          <w:rPr>
+            <w:noProof/>
+          </w:rPr>
+          <w:t>1</w:t>
+        </w:r>
+      </w:fldSimple>
       <w:r>
         <w:t>: Debug Panel Component Layout</w:t>
       </w:r>
-      <w:bookmarkEnd w:id="6"/>
+      <w:bookmarkEnd w:id="7"/>
     </w:p>
     <w:p>
       <w:pPr>
@@ -2169,7 +2260,6 @@
           <w:noProof/>
           <w:lang w:eastAsia="en-US"/>
         </w:rPr>
-        <w:lastRenderedPageBreak/>
         <w:drawing>
           <wp:inline distT="0" distB="0" distL="0" distR="0" wp14:anchorId="669D80F5" wp14:editId="43691CD5">
             <wp:extent cx="4514363" cy="2758440"/>
@@ -2221,24 +2311,14 @@
       <w:r>
         <w:t xml:space="preserve">Figure </w:t>
       </w:r>
-      <w:r>
-        <w:fldChar w:fldCharType="begin"/>
-      </w:r>
-      <w:r>
-        <w:instrText xml:space="preserve"> SEQ Figure \* ARABIC </w:instrText>
-      </w:r>
-      <w:r>
-        <w:fldChar w:fldCharType="separate"/>
-      </w:r>
-      <w:r>
-        <w:rPr>
-          <w:noProof/>
-        </w:rPr>
-        <w:t>2</w:t>
-      </w:r>
-      <w:r>
-        <w:fldChar w:fldCharType="end"/>
-      </w:r>
+      <w:fldSimple w:instr=" SEQ Figure \* ARABIC ">
+        <w:r>
+          <w:rPr>
+            <w:noProof/>
+          </w:rPr>
+          <w:t>2</w:t>
+        </w:r>
+      </w:fldSimple>
       <w:r>
         <w:t>: 9 Volt Battery Level Indicator</w:t>
       </w:r>
@@ -2315,31 +2395,18 @@
         <w:pStyle w:val="Caption"/>
         <w:jc w:val="center"/>
       </w:pPr>
-      <w:bookmarkStart w:id="7" w:name="_Toc413594769"/>
+      <w:bookmarkStart w:id="8" w:name="_Toc413594769"/>
       <w:r>
         <w:t xml:space="preserve">Figure </w:t>
       </w:r>
-      <w:r>
-        <w:fldChar w:fldCharType="begin"/>
-      </w:r>
-      <w:r>
-        <w:instrText xml:space="preserve"> SEQ Figure \* ARABIC </w:instrText>
-      </w:r>
-      <w:r>
-        <w:fldChar w:fldCharType="separate"/>
-      </w:r>
-      <w:r>
-        <w:rPr>
-          <w:noProof/>
-        </w:rPr>
-        <w:t>3</w:t>
-      </w:r>
-      <w:r>
-        <w:rPr>
-          <w:noProof/>
-        </w:rPr>
-        <w:fldChar w:fldCharType="end"/>
-      </w:r>
+      <w:fldSimple w:instr=" SEQ Figure \* ARABIC ">
+        <w:r>
+          <w:rPr>
+            <w:noProof/>
+          </w:rPr>
+          <w:t>3</w:t>
+        </w:r>
+      </w:fldSimple>
       <w:r>
         <w:t xml:space="preserve">: Energizer 9 volt battery discharge curve </w:t>
       </w:r>
@@ -2370,13 +2437,14 @@
           </w:r>
         </w:sdtContent>
       </w:sdt>
-      <w:bookmarkEnd w:id="7"/>
+      <w:bookmarkEnd w:id="8"/>
     </w:p>
     <w:p>
       <w:pPr>
         <w:pStyle w:val="NoSpacing"/>
       </w:pPr>
       <w:r>
+        <w:lastRenderedPageBreak/>
         <w:t xml:space="preserve">From the previous quarter </w:t>
       </w:r>
       <w:r>
@@ -2397,7 +2465,6 @@
           <w:noProof/>
           <w:lang w:eastAsia="en-US"/>
         </w:rPr>
-        <w:lastRenderedPageBreak/>
         <w:drawing>
           <wp:inline distT="0" distB="0" distL="0" distR="0" wp14:anchorId="21D30C2D" wp14:editId="3886E7AD">
             <wp:extent cx="2760345" cy="3680460"/>
@@ -2449,24 +2516,14 @@
       <w:r>
         <w:t xml:space="preserve">Figure </w:t>
       </w:r>
-      <w:r>
-        <w:fldChar w:fldCharType="begin"/>
-      </w:r>
-      <w:r>
-        <w:instrText xml:space="preserve"> SEQ Figure \* ARABIC </w:instrText>
-      </w:r>
-      <w:r>
-        <w:fldChar w:fldCharType="separate"/>
-      </w:r>
-      <w:r>
-        <w:rPr>
-          <w:noProof/>
-        </w:rPr>
-        <w:t>4</w:t>
-      </w:r>
-      <w:r>
-        <w:fldChar w:fldCharType="end"/>
-      </w:r>
+      <w:fldSimple w:instr=" SEQ Figure \* ARABIC ">
+        <w:r>
+          <w:rPr>
+            <w:noProof/>
+          </w:rPr>
+          <w:t>4</w:t>
+        </w:r>
+      </w:fldSimple>
       <w:r>
         <w:t>: Prototyping Board with LPF and Amplifier</w:t>
       </w:r>
@@ -2545,24 +2602,14 @@
       <w:r>
         <w:t xml:space="preserve">Figure </w:t>
       </w:r>
-      <w:r>
-        <w:fldChar w:fldCharType="begin"/>
-      </w:r>
-      <w:r>
-        <w:instrText xml:space="preserve"> SEQ Figure \* ARABIC </w:instrText>
-      </w:r>
-      <w:r>
-        <w:fldChar w:fldCharType="separate"/>
-      </w:r>
-      <w:r>
-        <w:rPr>
-          <w:noProof/>
-        </w:rPr>
-        <w:t>5</w:t>
-      </w:r>
-      <w:r>
-        <w:fldChar w:fldCharType="end"/>
-      </w:r>
+      <w:fldSimple w:instr=" SEQ Figure \* ARABIC ">
+        <w:r>
+          <w:rPr>
+            <w:noProof/>
+          </w:rPr>
+          <w:t>5</w:t>
+        </w:r>
+      </w:fldSimple>
       <w:r>
         <w:t>: Low Pass Filter Layout</w:t>
       </w:r>
@@ -2721,24 +2768,14 @@
       <w:r>
         <w:t xml:space="preserve">Figure </w:t>
       </w:r>
-      <w:r>
-        <w:fldChar w:fldCharType="begin"/>
-      </w:r>
-      <w:r>
-        <w:instrText xml:space="preserve"> SEQ Figure \* ARABIC </w:instrText>
-      </w:r>
-      <w:r>
-        <w:fldChar w:fldCharType="separate"/>
-      </w:r>
-      <w:r>
-        <w:rPr>
-          <w:noProof/>
-        </w:rPr>
-        <w:t>6</w:t>
-      </w:r>
-      <w:r>
-        <w:fldChar w:fldCharType="end"/>
-      </w:r>
+      <w:fldSimple w:instr=" SEQ Figure \* ARABIC ">
+        <w:r>
+          <w:rPr>
+            <w:noProof/>
+          </w:rPr>
+          <w:t>6</w:t>
+        </w:r>
+      </w:fldSimple>
       <w:r>
         <w:t>: Voltage Regulator</w:t>
       </w:r>
@@ -2758,6 +2795,7 @@
           <w:id w:val="1988046544"/>
           <w:citation/>
         </w:sdtPr>
+        <w:sdtEndPr/>
         <w:sdtContent>
           <w:r>
             <w:fldChar w:fldCharType="begin"/>
@@ -2790,11 +2828,11 @@
       <w:pPr>
         <w:pStyle w:val="Heading1"/>
       </w:pPr>
-      <w:bookmarkStart w:id="8" w:name="_Toc419987884"/>
+      <w:bookmarkStart w:id="9" w:name="_Toc419987884"/>
       <w:r>
         <w:t>Control System</w:t>
       </w:r>
-      <w:bookmarkEnd w:id="8"/>
+      <w:bookmarkEnd w:id="9"/>
     </w:p>
     <w:p>
       <w:r>
@@ -2864,12 +2902,12 @@
       <w:pPr>
         <w:pStyle w:val="Heading1"/>
       </w:pPr>
-      <w:bookmarkStart w:id="9" w:name="_Toc419987885"/>
+      <w:bookmarkStart w:id="10" w:name="_Toc419987885"/>
       <w:r>
         <w:lastRenderedPageBreak/>
         <w:t>Results and Future Work</w:t>
       </w:r>
-      <w:bookmarkEnd w:id="9"/>
+      <w:bookmarkEnd w:id="10"/>
     </w:p>
     <w:p>
       <w:r>
@@ -2892,16 +2930,9 @@
         <w:t xml:space="preserve">e doubled to control the robot. Another result of this problem is that each leg needs twice as much signal conditioning circuitry. </w:t>
       </w:r>
     </w:p>
-    <w:bookmarkStart w:id="10" w:name="_Toc419987886" w:displacedByCustomXml="next"/>
+    <w:bookmarkStart w:id="11" w:name="_Toc419987886" w:displacedByCustomXml="next"/>
     <w:sdt>
       <w:sdtPr>
-        <w:id w:val="-1439906891"/>
-        <w:docPartObj>
-          <w:docPartGallery w:val="Bibliographies"/>
-          <w:docPartUnique/>
-        </w:docPartObj>
-      </w:sdtPr>
-      <w:sdtEndPr>
         <w:rPr>
           <w:rFonts w:asciiTheme="minorHAnsi" w:eastAsiaTheme="minorHAnsi" w:hAnsiTheme="minorHAnsi" w:cstheme="minorBidi"/>
           <w:b w:val="0"/>
@@ -2910,7 +2941,13 @@
           <w:sz w:val="22"/>
           <w:szCs w:val="22"/>
         </w:rPr>
-      </w:sdtEndPr>
+        <w:id w:val="-1439906891"/>
+        <w:docPartObj>
+          <w:docPartGallery w:val="Bibliographies"/>
+          <w:docPartUnique/>
+        </w:docPartObj>
+      </w:sdtPr>
+      <w:sdtEndPr/>
       <w:sdtContent>
         <w:p>
           <w:pPr>
@@ -2919,13 +2956,14 @@
           <w:r>
             <w:t>References</w:t>
           </w:r>
-          <w:bookmarkEnd w:id="10"/>
+          <w:bookmarkEnd w:id="11"/>
         </w:p>
         <w:sdt>
           <w:sdtPr>
             <w:id w:val="-573587230"/>
             <w:bibliography/>
           </w:sdtPr>
+          <w:sdtEndPr/>
           <w:sdtContent>
             <w:p>
               <w:pPr>
@@ -3102,14 +3140,14 @@
       <w:pPr>
         <w:pStyle w:val="Heading1"/>
       </w:pPr>
-      <w:bookmarkStart w:id="11" w:name="_Toc419987887"/>
+      <w:bookmarkStart w:id="12" w:name="_Toc419987887"/>
       <w:r>
         <w:t>Appendix I</w:t>
       </w:r>
       <w:r>
         <w:t xml:space="preserve"> – XboxInterface.dll</w:t>
       </w:r>
-      <w:bookmarkEnd w:id="11"/>
+      <w:bookmarkEnd w:id="12"/>
     </w:p>
     <w:p>
       <w:pPr>
@@ -4288,8 +4326,6 @@
         <w:tab/>
         <w:t>}</w:t>
       </w:r>
-      <w:bookmarkStart w:id="12" w:name="_GoBack"/>
-      <w:bookmarkEnd w:id="12"/>
     </w:p>
     <w:p>
       <w:pPr>
@@ -5788,6 +5824,7 @@
   <w:style w:type="character" w:default="1" w:styleId="DefaultParagraphFont">
     <w:name w:val="Default Paragraph Font"/>
     <w:uiPriority w:val="1"/>
+    <w:semiHidden/>
     <w:unhideWhenUsed/>
   </w:style>
   <w:style w:type="table" w:default="1" w:styleId="TableNormal">
@@ -5982,539 +6019,6 @@
     </w:rPr>
   </w:style>
 </w:styles>
-</file>
-
-<file path=word/glossary/document.xml><?xml version="1.0" encoding="utf-8"?>
-<w:glossaryDocument xmlns:wpc="http://schemas.microsoft.com/office/word/2010/wordprocessingCanvas" xmlns:mc="http://schemas.openxmlformats.org/markup-compatibility/2006" xmlns:o="urn:schemas-microsoft-com:office:office" xmlns:r="http://schemas.openxmlformats.org/officeDocument/2006/relationships" xmlns:m="http://schemas.openxmlformats.org/officeDocument/2006/math" xmlns:v="urn:schemas-microsoft-com:vml" xmlns:wp14="http://schemas.microsoft.com/office/word/2010/wordprocessingDrawing" xmlns:wp="http://schemas.openxmlformats.org/drawingml/2006/wordprocessingDrawing" xmlns:w10="urn:schemas-microsoft-com:office:word" xmlns:w="http://schemas.openxmlformats.org/wordprocessingml/2006/main" xmlns:w14="http://schemas.microsoft.com/office/word/2010/wordml" xmlns:w15="http://schemas.microsoft.com/office/word/2012/wordml" xmlns:wpg="http://schemas.microsoft.com/office/word/2010/wordprocessingGroup" xmlns:wpi="http://schemas.microsoft.com/office/word/2010/wordprocessingInk" xmlns:wne="http://schemas.microsoft.com/office/word/2006/wordml" xmlns:wps="http://schemas.microsoft.com/office/word/2010/wordprocessingShape" mc:Ignorable="w14 w15 wp14"/>
-</file>
-
-<file path=word/glossary/fontTable.xml><?xml version="1.0" encoding="utf-8"?>
-<w:fonts xmlns:mc="http://schemas.openxmlformats.org/markup-compatibility/2006" xmlns:r="http://schemas.openxmlformats.org/officeDocument/2006/relationships" xmlns:w="http://schemas.openxmlformats.org/wordprocessingml/2006/main" xmlns:w14="http://schemas.microsoft.com/office/word/2010/wordml" xmlns:w15="http://schemas.microsoft.com/office/word/2012/wordml" mc:Ignorable="w14 w15">
-  <w:font w:name="Symbol">
-    <w:panose1 w:val="05050102010706020507"/>
-    <w:charset w:val="02"/>
-    <w:family w:val="roman"/>
-    <w:pitch w:val="variable"/>
-    <w:sig w:usb0="00000000" w:usb1="10000000" w:usb2="00000000" w:usb3="00000000" w:csb0="80000000" w:csb1="00000000"/>
-  </w:font>
-  <w:font w:name="Times New Roman">
-    <w:panose1 w:val="02020603050405020304"/>
-    <w:charset w:val="00"/>
-    <w:family w:val="roman"/>
-    <w:pitch w:val="variable"/>
-    <w:sig w:usb0="E0002AFF" w:usb1="C0007841" w:usb2="00000009" w:usb3="00000000" w:csb0="000001FF" w:csb1="00000000"/>
-  </w:font>
-  <w:font w:name="Courier New">
-    <w:panose1 w:val="02070309020205020404"/>
-    <w:charset w:val="00"/>
-    <w:family w:val="modern"/>
-    <w:pitch w:val="fixed"/>
-    <w:sig w:usb0="E0002AFF" w:usb1="C0007843" w:usb2="00000009" w:usb3="00000000" w:csb0="000001FF" w:csb1="00000000"/>
-  </w:font>
-  <w:font w:name="Wingdings">
-    <w:panose1 w:val="05000000000000000000"/>
-    <w:charset w:val="02"/>
-    <w:family w:val="auto"/>
-    <w:pitch w:val="variable"/>
-    <w:sig w:usb0="00000000" w:usb1="10000000" w:usb2="00000000" w:usb3="00000000" w:csb0="80000000" w:csb1="00000000"/>
-  </w:font>
-  <w:font w:name="Calibri">
-    <w:panose1 w:val="020F0502020204030204"/>
-    <w:charset w:val="00"/>
-    <w:family w:val="swiss"/>
-    <w:pitch w:val="variable"/>
-    <w:sig w:usb0="E00002FF" w:usb1="4000ACFF" w:usb2="00000001" w:usb3="00000000" w:csb0="0000019F" w:csb1="00000000"/>
-  </w:font>
-  <w:font w:name="Calibri Light">
-    <w:panose1 w:val="020F0302020204030204"/>
-    <w:charset w:val="00"/>
-    <w:family w:val="swiss"/>
-    <w:pitch w:val="variable"/>
-    <w:sig w:usb0="A00002EF" w:usb1="4000207B" w:usb2="00000000" w:usb3="00000000" w:csb0="0000019F" w:csb1="00000000"/>
-  </w:font>
-</w:fonts>
-</file>
-
-<file path=word/glossary/settings.xml><?xml version="1.0" encoding="utf-8"?>
-<w:settings xmlns:mc="http://schemas.openxmlformats.org/markup-compatibility/2006" xmlns:o="urn:schemas-microsoft-com:office:office" xmlns:r="http://schemas.openxmlformats.org/officeDocument/2006/relationships" xmlns:m="http://schemas.openxmlformats.org/officeDocument/2006/math" xmlns:v="urn:schemas-microsoft-com:vml" xmlns:w10="urn:schemas-microsoft-com:office:word" xmlns:w="http://schemas.openxmlformats.org/wordprocessingml/2006/main" xmlns:w14="http://schemas.microsoft.com/office/word/2010/wordml" xmlns:w15="http://schemas.microsoft.com/office/word/2012/wordml" xmlns:sl="http://schemas.openxmlformats.org/schemaLibrary/2006/main" mc:Ignorable="w14 w15">
-  <w:view w:val="normal"/>
-  <w:defaultTabStop w:val="720"/>
-  <w:characterSpacingControl w:val="doNotCompress"/>
-  <w:compat>
-    <w:useFELayout/>
-    <w:compatSetting w:name="compatibilityMode" w:uri="http://schemas.microsoft.com/office/word" w:val="15"/>
-    <w:compatSetting w:name="overrideTableStyleFontSizeAndJustification" w:uri="http://schemas.microsoft.com/office/word" w:val="1"/>
-    <w:compatSetting w:name="enableOpenTypeFeatures" w:uri="http://schemas.microsoft.com/office/word" w:val="1"/>
-    <w:compatSetting w:name="doNotFlipMirrorIndents" w:uri="http://schemas.microsoft.com/office/word" w:val="1"/>
-    <w:compatSetting w:name="differentiateMultirowTableHeaders" w:uri="http://schemas.microsoft.com/office/word" w:val="1"/>
-  </w:compat>
-  <w:rsids>
-    <w:rsidRoot w:val="007E3DEA"/>
-    <w:rsid w:val="00214E1E"/>
-    <w:rsid w:val="007E3DEA"/>
-  </w:rsids>
-  <m:mathPr>
-    <m:mathFont m:val="Cambria Math"/>
-    <m:brkBin m:val="before"/>
-    <m:brkBinSub m:val="--"/>
-    <m:smallFrac m:val="0"/>
-    <m:dispDef/>
-    <m:lMargin m:val="0"/>
-    <m:rMargin m:val="0"/>
-    <m:defJc m:val="centerGroup"/>
-    <m:wrapIndent m:val="1440"/>
-    <m:intLim m:val="subSup"/>
-    <m:naryLim m:val="undOvr"/>
-  </m:mathPr>
-  <w:themeFontLang w:val="en-US"/>
-  <w:clrSchemeMapping w:bg1="light1" w:t1="dark1" w:bg2="light2" w:t2="dark2" w:accent1="accent1" w:accent2="accent2" w:accent3="accent3" w:accent4="accent4" w:accent5="accent5" w:accent6="accent6" w:hyperlink="hyperlink" w:followedHyperlink="followedHyperlink"/>
-  <w:decimalSymbol w:val="."/>
-  <w:listSeparator w:val=","/>
-  <w15:chartTrackingRefBased/>
-</w:settings>
-</file>
-
-<file path=word/glossary/styles.xml><?xml version="1.0" encoding="utf-8"?>
-<w:styles xmlns:mc="http://schemas.openxmlformats.org/markup-compatibility/2006" xmlns:r="http://schemas.openxmlformats.org/officeDocument/2006/relationships" xmlns:w="http://schemas.openxmlformats.org/wordprocessingml/2006/main" xmlns:w14="http://schemas.microsoft.com/office/word/2010/wordml" xmlns:w15="http://schemas.microsoft.com/office/word/2012/wordml" mc:Ignorable="w14 w15">
-  <w:docDefaults>
-    <w:rPrDefault>
-      <w:rPr>
-        <w:rFonts w:asciiTheme="minorHAnsi" w:eastAsiaTheme="minorEastAsia" w:hAnsiTheme="minorHAnsi" w:cstheme="minorBidi"/>
-        <w:sz w:val="22"/>
-        <w:szCs w:val="22"/>
-        <w:lang w:val="en-US" w:eastAsia="en-US" w:bidi="ar-SA"/>
-      </w:rPr>
-    </w:rPrDefault>
-    <w:pPrDefault>
-      <w:pPr>
-        <w:spacing w:after="160" w:line="259" w:lineRule="auto"/>
-      </w:pPr>
-    </w:pPrDefault>
-  </w:docDefaults>
-  <w:latentStyles w:defLockedState="0" w:defUIPriority="99" w:defSemiHidden="0" w:defUnhideWhenUsed="0" w:defQFormat="0" w:count="371">
-    <w:lsdException w:name="Normal" w:uiPriority="0" w:qFormat="1"/>
-    <w:lsdException w:name="heading 1" w:uiPriority="9" w:qFormat="1"/>
-    <w:lsdException w:name="heading 2" w:semiHidden="1" w:uiPriority="9" w:unhideWhenUsed="1" w:qFormat="1"/>
-    <w:lsdException w:name="heading 3" w:semiHidden="1" w:uiPriority="9" w:unhideWhenUsed="1" w:qFormat="1"/>
-    <w:lsdException w:name="heading 4" w:semiHidden="1" w:uiPriority="9" w:unhideWhenUsed="1" w:qFormat="1"/>
-    <w:lsdException w:name="heading 5" w:semiHidden="1" w:uiPriority="9" w:unhideWhenUsed="1" w:qFormat="1"/>
-    <w:lsdException w:name="heading 6" w:semiHidden="1" w:uiPriority="9" w:unhideWhenUsed="1" w:qFormat="1"/>
-    <w:lsdException w:name="heading 7" w:semiHidden="1" w:uiPriority="9" w:unhideWhenUsed="1" w:qFormat="1"/>
-    <w:lsdException w:name="heading 8" w:semiHidden="1" w:uiPriority="9" w:unhideWhenUsed="1" w:qFormat="1"/>
-    <w:lsdException w:name="heading 9" w:semiHidden="1" w:uiPriority="9" w:unhideWhenUsed="1" w:qFormat="1"/>
-    <w:lsdException w:name="index 1" w:semiHidden="1" w:unhideWhenUsed="1"/>
-    <w:lsdException w:name="index 2" w:semiHidden="1" w:unhideWhenUsed="1"/>
-    <w:lsdException w:name="index 3" w:semiHidden="1" w:unhideWhenUsed="1"/>
-    <w:lsdException w:name="index 4" w:semiHidden="1" w:unhideWhenUsed="1"/>
-    <w:lsdException w:name="index 5" w:semiHidden="1" w:unhideWhenUsed="1"/>
-    <w:lsdException w:name="index 6" w:semiHidden="1" w:unhideWhenUsed="1"/>
-    <w:lsdException w:name="index 7" w:semiHidden="1" w:unhideWhenUsed="1"/>
-    <w:lsdException w:name="index 8" w:semiHidden="1" w:unhideWhenUsed="1"/>
-    <w:lsdException w:name="index 9" w:semiHidden="1" w:unhideWhenUsed="1"/>
-    <w:lsdException w:name="toc 1" w:semiHidden="1" w:uiPriority="39" w:unhideWhenUsed="1"/>
-    <w:lsdException w:name="toc 2" w:semiHidden="1" w:uiPriority="39" w:unhideWhenUsed="1"/>
-    <w:lsdException w:name="toc 3" w:semiHidden="1" w:uiPriority="39" w:unhideWhenUsed="1"/>
-    <w:lsdException w:name="toc 4" w:semiHidden="1" w:uiPriority="39" w:unhideWhenUsed="1"/>
-    <w:lsdException w:name="toc 5" w:semiHidden="1" w:uiPriority="39" w:unhideWhenUsed="1"/>
-    <w:lsdException w:name="toc 6" w:semiHidden="1" w:uiPriority="39" w:unhideWhenUsed="1"/>
-    <w:lsdException w:name="toc 7" w:semiHidden="1" w:uiPriority="39" w:unhideWhenUsed="1"/>
-    <w:lsdException w:name="toc 8" w:semiHidden="1" w:uiPriority="39" w:unhideWhenUsed="1"/>
-    <w:lsdException w:name="toc 9" w:semiHidden="1" w:uiPriority="39" w:unhideWhenUsed="1"/>
-    <w:lsdException w:name="Normal Indent" w:semiHidden="1" w:unhideWhenUsed="1"/>
-    <w:lsdException w:name="footnote text" w:semiHidden="1" w:unhideWhenUsed="1"/>
-    <w:lsdException w:name="annotation text" w:semiHidden="1" w:unhideWhenUsed="1"/>
-    <w:lsdException w:name="header" w:semiHidden="1" w:unhideWhenUsed="1"/>
-    <w:lsdException w:name="footer" w:semiHidden="1" w:unhideWhenUsed="1"/>
-    <w:lsdException w:name="index heading" w:semiHidden="1" w:unhideWhenUsed="1"/>
-    <w:lsdException w:name="caption" w:semiHidden="1" w:uiPriority="35" w:unhideWhenUsed="1" w:qFormat="1"/>
-    <w:lsdException w:name="table of figures" w:semiHidden="1" w:unhideWhenUsed="1"/>
-    <w:lsdException w:name="envelope address" w:semiHidden="1" w:unhideWhenUsed="1"/>
-    <w:lsdException w:name="envelope return" w:semiHidden="1" w:unhideWhenUsed="1"/>
-    <w:lsdException w:name="footnote reference" w:semiHidden="1" w:unhideWhenUsed="1"/>
-    <w:lsdException w:name="annotation reference" w:semiHidden="1" w:unhideWhenUsed="1"/>
-    <w:lsdException w:name="line number" w:semiHidden="1" w:unhideWhenUsed="1"/>
-    <w:lsdException w:name="page number" w:semiHidden="1" w:unhideWhenUsed="1"/>
-    <w:lsdException w:name="endnote reference" w:semiHidden="1" w:unhideWhenUsed="1"/>
-    <w:lsdException w:name="endnote text" w:semiHidden="1" w:unhideWhenUsed="1"/>
-    <w:lsdException w:name="table of authorities" w:semiHidden="1" w:unhideWhenUsed="1"/>
-    <w:lsdException w:name="macro" w:semiHidden="1" w:unhideWhenUsed="1"/>
-    <w:lsdException w:name="toa heading" w:semiHidden="1" w:unhideWhenUsed="1"/>
-    <w:lsdException w:name="List" w:semiHidden="1" w:unhideWhenUsed="1"/>
-    <w:lsdException w:name="List Bullet" w:semiHidden="1" w:unhideWhenUsed="1"/>
-    <w:lsdException w:name="List Number" w:semiHidden="1" w:unhideWhenUsed="1"/>
-    <w:lsdException w:name="List 2" w:semiHidden="1" w:unhideWhenUsed="1"/>
-    <w:lsdException w:name="List 3" w:semiHidden="1" w:unhideWhenUsed="1"/>
-    <w:lsdException w:name="List 4" w:semiHidden="1" w:unhideWhenUsed="1"/>
-    <w:lsdException w:name="List 5" w:semiHidden="1" w:unhideWhenUsed="1"/>
-    <w:lsdException w:name="List Bullet 2" w:semiHidden="1" w:unhideWhenUsed="1"/>
-    <w:lsdException w:name="List Bullet 3" w:semiHidden="1" w:unhideWhenUsed="1"/>
-    <w:lsdException w:name="List Bullet 4" w:semiHidden="1" w:unhideWhenUsed="1"/>
-    <w:lsdException w:name="List Bullet 5" w:semiHidden="1" w:unhideWhenUsed="1"/>
-    <w:lsdException w:name="List Number 2" w:semiHidden="1" w:unhideWhenUsed="1"/>
-    <w:lsdException w:name="List Number 3" w:semiHidden="1" w:unhideWhenUsed="1"/>
-    <w:lsdException w:name="List Number 4" w:semiHidden="1" w:unhideWhenUsed="1"/>
-    <w:lsdException w:name="List Number 5" w:semiHidden="1" w:unhideWhenUsed="1"/>
-    <w:lsdException w:name="Title" w:uiPriority="10" w:qFormat="1"/>
-    <w:lsdException w:name="Closing" w:semiHidden="1" w:unhideWhenUsed="1"/>
-    <w:lsdException w:name="Signature" w:semiHidden="1" w:unhideWhenUsed="1"/>
-    <w:lsdException w:name="Default Paragraph Font" w:semiHidden="1" w:uiPriority="1" w:unhideWhenUsed="1"/>
-    <w:lsdException w:name="Body Text" w:semiHidden="1" w:unhideWhenUsed="1"/>
-    <w:lsdException w:name="Body Text Indent" w:semiHidden="1" w:unhideWhenUsed="1"/>
-    <w:lsdException w:name="List Continue" w:semiHidden="1" w:unhideWhenUsed="1"/>
-    <w:lsdException w:name="List Continue 2" w:semiHidden="1" w:unhideWhenUsed="1"/>
-    <w:lsdException w:name="List Continue 3" w:semiHidden="1" w:unhideWhenUsed="1"/>
-    <w:lsdException w:name="List Continue 4" w:semiHidden="1" w:unhideWhenUsed="1"/>
-    <w:lsdException w:name="List Continue 5" w:semiHidden="1" w:unhideWhenUsed="1"/>
-    <w:lsdException w:name="Message Header" w:semiHidden="1" w:unhideWhenUsed="1"/>
-    <w:lsdException w:name="Subtitle" w:uiPriority="11" w:qFormat="1"/>
-    <w:lsdException w:name="Salutation" w:semiHidden="1" w:unhideWhenUsed="1"/>
-    <w:lsdException w:name="Date" w:semiHidden="1" w:unhideWhenUsed="1"/>
-    <w:lsdException w:name="Body Text First Indent" w:semiHidden="1" w:unhideWhenUsed="1"/>
-    <w:lsdException w:name="Body Text First Indent 2" w:semiHidden="1" w:unhideWhenUsed="1"/>
-    <w:lsdException w:name="Note Heading" w:semiHidden="1" w:unhideWhenUsed="1"/>
-    <w:lsdException w:name="Body Text 2" w:semiHidden="1" w:unhideWhenUsed="1"/>
-    <w:lsdException w:name="Body Text 3" w:semiHidden="1" w:unhideWhenUsed="1"/>
-    <w:lsdException w:name="Body Text Indent 2" w:semiHidden="1" w:unhideWhenUsed="1"/>
-    <w:lsdException w:name="Body Text Indent 3" w:semiHidden="1" w:unhideWhenUsed="1"/>
-    <w:lsdException w:name="Block Text" w:semiHidden="1" w:unhideWhenUsed="1"/>
-    <w:lsdException w:name="Hyperlink" w:semiHidden="1" w:unhideWhenUsed="1"/>
-    <w:lsdException w:name="FollowedHyperlink" w:semiHidden="1" w:unhideWhenUsed="1"/>
-    <w:lsdException w:name="Strong" w:uiPriority="22" w:qFormat="1"/>
-    <w:lsdException w:name="Emphasis" w:uiPriority="20" w:qFormat="1"/>
-    <w:lsdException w:name="Document Map" w:semiHidden="1" w:unhideWhenUsed="1"/>
-    <w:lsdException w:name="Plain Text" w:semiHidden="1" w:unhideWhenUsed="1"/>
-    <w:lsdException w:name="E-mail Signature" w:semiHidden="1" w:unhideWhenUsed="1"/>
-    <w:lsdException w:name="HTML Top of Form" w:semiHidden="1" w:unhideWhenUsed="1"/>
-    <w:lsdException w:name="HTML Bottom of Form" w:semiHidden="1" w:unhideWhenUsed="1"/>
-    <w:lsdException w:name="Normal (Web)" w:semiHidden="1" w:unhideWhenUsed="1"/>
-    <w:lsdException w:name="HTML Acronym" w:semiHidden="1" w:unhideWhenUsed="1"/>
-    <w:lsdException w:name="HTML Address" w:semiHidden="1" w:unhideWhenUsed="1"/>
-    <w:lsdException w:name="HTML Cite" w:semiHidden="1" w:unhideWhenUsed="1"/>
-    <w:lsdException w:name="HTML Code" w:semiHidden="1" w:unhideWhenUsed="1"/>
-    <w:lsdException w:name="HTML Definition" w:semiHidden="1" w:unhideWhenUsed="1"/>
-    <w:lsdException w:name="HTML Keyboard" w:semiHidden="1" w:unhideWhenUsed="1"/>
-    <w:lsdException w:name="HTML Preformatted" w:semiHidden="1" w:unhideWhenUsed="1"/>
-    <w:lsdException w:name="HTML Sample" w:semiHidden="1" w:unhideWhenUsed="1"/>
-    <w:lsdException w:name="HTML Typewriter" w:semiHidden="1" w:unhideWhenUsed="1"/>
-    <w:lsdException w:name="HTML Variable" w:semiHidden="1" w:unhideWhenUsed="1"/>
-    <w:lsdException w:name="Normal Table" w:semiHidden="1" w:unhideWhenUsed="1"/>
-    <w:lsdException w:name="annotation subject" w:semiHidden="1" w:unhideWhenUsed="1"/>
-    <w:lsdException w:name="No List" w:semiHidden="1" w:unhideWhenUsed="1"/>
-    <w:lsdException w:name="Outline List 1" w:semiHidden="1" w:unhideWhenUsed="1"/>
-    <w:lsdException w:name="Outline List 2" w:semiHidden="1" w:unhideWhenUsed="1"/>
-    <w:lsdException w:name="Outline List 3" w:semiHidden="1" w:unhideWhenUsed="1"/>
-    <w:lsdException w:name="Table Simple 1" w:semiHidden="1" w:unhideWhenUsed="1"/>
-    <w:lsdException w:name="Table Simple 2" w:semiHidden="1" w:unhideWhenUsed="1"/>
-    <w:lsdException w:name="Table Simple 3" w:semiHidden="1" w:unhideWhenUsed="1"/>
-    <w:lsdException w:name="Table Classic 1" w:semiHidden="1" w:unhideWhenUsed="1"/>
-    <w:lsdException w:name="Table Classic 2" w:semiHidden="1" w:unhideWhenUsed="1"/>
-    <w:lsdException w:name="Table Classic 3" w:semiHidden="1" w:unhideWhenUsed="1"/>
-    <w:lsdException w:name="Table Classic 4" w:semiHidden="1" w:unhideWhenUsed="1"/>
-    <w:lsdException w:name="Table Colorful 1" w:semiHidden="1" w:unhideWhenUsed="1"/>
-    <w:lsdException w:name="Table Colorful 2" w:semiHidden="1" w:unhideWhenUsed="1"/>
-    <w:lsdException w:name="Table Colorful 3" w:semiHidden="1" w:unhideWhenUsed="1"/>
-    <w:lsdException w:name="Table Columns 1" w:semiHidden="1" w:unhideWhenUsed="1"/>
-    <w:lsdException w:name="Table Columns 2" w:semiHidden="1" w:unhideWhenUsed="1"/>
-    <w:lsdException w:name="Table Columns 3" w:semiHidden="1" w:unhideWhenUsed="1"/>
-    <w:lsdException w:name="Table Columns 4" w:semiHidden="1" w:unhideWhenUsed="1"/>
-    <w:lsdException w:name="Table Columns 5" w:semiHidden="1" w:unhideWhenUsed="1"/>
-    <w:lsdException w:name="Table Grid 1" w:semiHidden="1" w:unhideWhenUsed="1"/>
-    <w:lsdException w:name="Table Grid 2" w:semiHidden="1" w:unhideWhenUsed="1"/>
-    <w:lsdException w:name="Table Grid 3" w:semiHidden="1" w:unhideWhenUsed="1"/>
-    <w:lsdException w:name="Table Grid 4" w:semiHidden="1" w:unhideWhenUsed="1"/>
-    <w:lsdException w:name="Table Grid 5" w:semiHidden="1" w:unhideWhenUsed="1"/>
-    <w:lsdException w:name="Table Grid 6" w:semiHidden="1" w:unhideWhenUsed="1"/>
-    <w:lsdException w:name="Table Grid 7" w:semiHidden="1" w:unhideWhenUsed="1"/>
-    <w:lsdException w:name="Table Grid 8" w:semiHidden="1" w:unhideWhenUsed="1"/>
-    <w:lsdException w:name="Table List 1" w:semiHidden="1" w:unhideWhenUsed="1"/>
-    <w:lsdException w:name="Table List 2" w:semiHidden="1" w:unhideWhenUsed="1"/>
-    <w:lsdException w:name="Table List 3" w:semiHidden="1" w:unhideWhenUsed="1"/>
-    <w:lsdException w:name="Table List 4" w:semiHidden="1" w:unhideWhenUsed="1"/>
-    <w:lsdException w:name="Table List 5" w:semiHidden="1" w:unhideWhenUsed="1"/>
-    <w:lsdException w:name="Table List 6" w:semiHidden="1" w:unhideWhenUsed="1"/>
-    <w:lsdException w:name="Table List 7" w:semiHidden="1" w:unhideWhenUsed="1"/>
-    <w:lsdException w:name="Table List 8" w:semiHidden="1" w:unhideWhenUsed="1"/>
-    <w:lsdException w:name="Table 3D effects 1" w:semiHidden="1" w:unhideWhenUsed="1"/>
-    <w:lsdException w:name="Table 3D effects 2" w:semiHidden="1" w:unhideWhenUsed="1"/>
-    <w:lsdException w:name="Table 3D effects 3" w:semiHidden="1" w:unhideWhenUsed="1"/>
-    <w:lsdException w:name="Table Contemporary" w:semiHidden="1" w:unhideWhenUsed="1"/>
-    <w:lsdException w:name="Table Elegant" w:semiHidden="1" w:unhideWhenUsed="1"/>
-    <w:lsdException w:name="Table Professional" w:semiHidden="1" w:unhideWhenUsed="1"/>
-    <w:lsdException w:name="Table Subtle 1" w:semiHidden="1" w:unhideWhenUsed="1"/>
-    <w:lsdException w:name="Table Subtle 2" w:semiHidden="1" w:unhideWhenUsed="1"/>
-    <w:lsdException w:name="Table Web 1" w:semiHidden="1" w:unhideWhenUsed="1"/>
-    <w:lsdException w:name="Table Web 2" w:semiHidden="1" w:unhideWhenUsed="1"/>
-    <w:lsdException w:name="Table Web 3" w:semiHidden="1" w:unhideWhenUsed="1"/>
-    <w:lsdException w:name="Balloon Text" w:semiHidden="1" w:unhideWhenUsed="1"/>
-    <w:lsdException w:name="Table Grid" w:uiPriority="39"/>
-    <w:lsdException w:name="Table Theme" w:semiHidden="1" w:unhideWhenUsed="1"/>
-    <w:lsdException w:name="Placeholder Text" w:semiHidden="1"/>
-    <w:lsdException w:name="No Spacing" w:uiPriority="1" w:qFormat="1"/>
-    <w:lsdException w:name="Light Shading" w:uiPriority="60"/>
-    <w:lsdException w:name="Light List" w:uiPriority="61"/>
-    <w:lsdException w:name="Light Grid" w:uiPriority="62"/>
-    <w:lsdException w:name="Medium Shading 1" w:uiPriority="63"/>
-    <w:lsdException w:name="Medium Shading 2" w:uiPriority="64"/>
-    <w:lsdException w:name="Medium List 1" w:uiPriority="65"/>
-    <w:lsdException w:name="Medium List 2" w:uiPriority="66"/>
-    <w:lsdException w:name="Medium Grid 1" w:uiPriority="67"/>
-    <w:lsdException w:name="Medium Grid 2" w:uiPriority="68"/>
-    <w:lsdException w:name="Medium Grid 3" w:uiPriority="69"/>
-    <w:lsdException w:name="Dark List" w:uiPriority="70"/>
-    <w:lsdException w:name="Colorful Shading" w:uiPriority="71"/>
-    <w:lsdException w:name="Colorful List" w:uiPriority="72"/>
-    <w:lsdException w:name="Colorful Grid" w:uiPriority="73"/>
-    <w:lsdException w:name="Light Shading Accent 1" w:uiPriority="60"/>
-    <w:lsdException w:name="Light List Accent 1" w:uiPriority="61"/>
-    <w:lsdException w:name="Light Grid Accent 1" w:uiPriority="62"/>
-    <w:lsdException w:name="Medium Shading 1 Accent 1" w:uiPriority="63"/>
-    <w:lsdException w:name="Medium Shading 2 Accent 1" w:uiPriority="64"/>
-    <w:lsdException w:name="Medium List 1 Accent 1" w:uiPriority="65"/>
-    <w:lsdException w:name="Revision" w:semiHidden="1"/>
-    <w:lsdException w:name="List Paragraph" w:uiPriority="34" w:qFormat="1"/>
-    <w:lsdException w:name="Quote" w:uiPriority="29" w:qFormat="1"/>
-    <w:lsdException w:name="Intense Quote" w:uiPriority="30" w:qFormat="1"/>
-    <w:lsdException w:name="Medium List 2 Accent 1" w:uiPriority="66"/>
-    <w:lsdException w:name="Medium Grid 1 Accent 1" w:uiPriority="67"/>
-    <w:lsdException w:name="Medium Grid 2 Accent 1" w:uiPriority="68"/>
-    <w:lsdException w:name="Medium Grid 3 Accent 1" w:uiPriority="69"/>
-    <w:lsdException w:name="Dark List Accent 1" w:uiPriority="70"/>
-    <w:lsdException w:name="Colorful Shading Accent 1" w:uiPriority="71"/>
-    <w:lsdException w:name="Colorful List Accent 1" w:uiPriority="72"/>
-    <w:lsdException w:name="Colorful Grid Accent 1" w:uiPriority="73"/>
-    <w:lsdException w:name="Light Shading Accent 2" w:uiPriority="60"/>
-    <w:lsdException w:name="Light List Accent 2" w:uiPriority="61"/>
-    <w:lsdException w:name="Light Grid Accent 2" w:uiPriority="62"/>
-    <w:lsdException w:name="Medium Shading 1 Accent 2" w:uiPriority="63"/>
-    <w:lsdException w:name="Medium Shading 2 Accent 2" w:uiPriority="64"/>
-    <w:lsdException w:name="Medium List 1 Accent 2" w:uiPriority="65"/>
-    <w:lsdException w:name="Medium List 2 Accent 2" w:uiPriority="66"/>
-    <w:lsdException w:name="Medium Grid 1 Accent 2" w:uiPriority="67"/>
-    <w:lsdException w:name="Medium Grid 2 Accent 2" w:uiPriority="68"/>
-    <w:lsdException w:name="Medium Grid 3 Accent 2" w:uiPriority="69"/>
-    <w:lsdException w:name="Dark List Accent 2" w:uiPriority="70"/>
-    <w:lsdException w:name="Colorful Shading Accent 2" w:uiPriority="71"/>
-    <w:lsdException w:name="Colorful List Accent 2" w:uiPriority="72"/>
-    <w:lsdException w:name="Colorful Grid Accent 2" w:uiPriority="73"/>
-    <w:lsdException w:name="Light Shading Accent 3" w:uiPriority="60"/>
-    <w:lsdException w:name="Light List Accent 3" w:uiPriority="61"/>
-    <w:lsdException w:name="Light Grid Accent 3" w:uiPriority="62"/>
-    <w:lsdException w:name="Medium Shading 1 Accent 3" w:uiPriority="63"/>
-    <w:lsdException w:name="Medium Shading 2 Accent 3" w:uiPriority="64"/>
-    <w:lsdException w:name="Medium List 1 Accent 3" w:uiPriority="65"/>
-    <w:lsdException w:name="Medium List 2 Accent 3" w:uiPriority="66"/>
-    <w:lsdException w:name="Medium Grid 1 Accent 3" w:uiPriority="67"/>
-    <w:lsdException w:name="Medium Grid 2 Accent 3" w:uiPriority="68"/>
-    <w:lsdException w:name="Medium Grid 3 Accent 3" w:uiPriority="69"/>
-    <w:lsdException w:name="Dark List Accent 3" w:uiPriority="70"/>
-    <w:lsdException w:name="Colorful Shading Accent 3" w:uiPriority="71"/>
-    <w:lsdException w:name="Colorful List Accent 3" w:uiPriority="72"/>
-    <w:lsdException w:name="Colorful Grid Accent 3" w:uiPriority="73"/>
-    <w:lsdException w:name="Light Shading Accent 4" w:uiPriority="60"/>
-    <w:lsdException w:name="Light List Accent 4" w:uiPriority="61"/>
-    <w:lsdException w:name="Light Grid Accent 4" w:uiPriority="62"/>
-    <w:lsdException w:name="Medium Shading 1 Accent 4" w:uiPriority="63"/>
-    <w:lsdException w:name="Medium Shading 2 Accent 4" w:uiPriority="64"/>
-    <w:lsdException w:name="Medium List 1 Accent 4" w:uiPriority="65"/>
-    <w:lsdException w:name="Medium List 2 Accent 4" w:uiPriority="66"/>
-    <w:lsdException w:name="Medium Grid 1 Accent 4" w:uiPriority="67"/>
-    <w:lsdException w:name="Medium Grid 2 Accent 4" w:uiPriority="68"/>
-    <w:lsdException w:name="Medium Grid 3 Accent 4" w:uiPriority="69"/>
-    <w:lsdException w:name="Dark List Accent 4" w:uiPriority="70"/>
-    <w:lsdException w:name="Colorful Shading Accent 4" w:uiPriority="71"/>
-    <w:lsdException w:name="Colorful List Accent 4" w:uiPriority="72"/>
-    <w:lsdException w:name="Colorful Grid Accent 4" w:uiPriority="73"/>
-    <w:lsdException w:name="Light Shading Accent 5" w:uiPriority="60"/>
-    <w:lsdException w:name="Light List Accent 5" w:uiPriority="61"/>
-    <w:lsdException w:name="Light Grid Accent 5" w:uiPriority="62"/>
-    <w:lsdException w:name="Medium Shading 1 Accent 5" w:uiPriority="63"/>
-    <w:lsdException w:name="Medium Shading 2 Accent 5" w:uiPriority="64"/>
-    <w:lsdException w:name="Medium List 1 Accent 5" w:uiPriority="65"/>
-    <w:lsdException w:name="Medium List 2 Accent 5" w:uiPriority="66"/>
-    <w:lsdException w:name="Medium Grid 1 Accent 5" w:uiPriority="67"/>
-    <w:lsdException w:name="Medium Grid 2 Accent 5" w:uiPriority="68"/>
-    <w:lsdException w:name="Medium Grid 3 Accent 5" w:uiPriority="69"/>
-    <w:lsdException w:name="Dark List Accent 5" w:uiPriority="70"/>
-    <w:lsdException w:name="Colorful Shading Accent 5" w:uiPriority="71"/>
-    <w:lsdException w:name="Colorful List Accent 5" w:uiPriority="72"/>
-    <w:lsdException w:name="Colorful Grid Accent 5" w:uiPriority="73"/>
-    <w:lsdException w:name="Light Shading Accent 6" w:uiPriority="60"/>
-    <w:lsdException w:name="Light List Accent 6" w:uiPriority="61"/>
-    <w:lsdException w:name="Light Grid Accent 6" w:uiPriority="62"/>
-    <w:lsdException w:name="Medium Shading 1 Accent 6" w:uiPriority="63"/>
-    <w:lsdException w:name="Medium Shading 2 Accent 6" w:uiPriority="64"/>
-    <w:lsdException w:name="Medium List 1 Accent 6" w:uiPriority="65"/>
-    <w:lsdException w:name="Medium List 2 Accent 6" w:uiPriority="66"/>
-    <w:lsdException w:name="Medium Grid 1 Accent 6" w:uiPriority="67"/>
-    <w:lsdException w:name="Medium Grid 2 Accent 6" w:uiPriority="68"/>
-    <w:lsdException w:name="Medium Grid 3 Accent 6" w:uiPriority="69"/>
-    <w:lsdException w:name="Dark List Accent 6" w:uiPriority="70"/>
-    <w:lsdException w:name="Colorful Shading Accent 6" w:uiPriority="71"/>
-    <w:lsdException w:name="Colorful List Accent 6" w:uiPriority="72"/>
-    <w:lsdException w:name="Colorful Grid Accent 6" w:uiPriority="73"/>
-    <w:lsdException w:name="Subtle Emphasis" w:uiPriority="19" w:qFormat="1"/>
-    <w:lsdException w:name="Intense Emphasis" w:uiPriority="21" w:qFormat="1"/>
-    <w:lsdException w:name="Subtle Reference" w:uiPriority="31" w:qFormat="1"/>
-    <w:lsdException w:name="Intense Reference" w:uiPriority="32" w:qFormat="1"/>
-    <w:lsdException w:name="Book Title" w:uiPriority="33" w:qFormat="1"/>
-    <w:lsdException w:name="Bibliography" w:semiHidden="1" w:uiPriority="37" w:unhideWhenUsed="1"/>
-    <w:lsdException w:name="TOC Heading" w:semiHidden="1" w:uiPriority="39" w:unhideWhenUsed="1" w:qFormat="1"/>
-    <w:lsdException w:name="Plain Table 1" w:uiPriority="41"/>
-    <w:lsdException w:name="Plain Table 2" w:uiPriority="42"/>
-    <w:lsdException w:name="Plain Table 3" w:uiPriority="43"/>
-    <w:lsdException w:name="Plain Table 4" w:uiPriority="44"/>
-    <w:lsdException w:name="Plain Table 5" w:uiPriority="45"/>
-    <w:lsdException w:name="Grid Table Light" w:uiPriority="40"/>
-    <w:lsdException w:name="Grid Table 1 Light" w:uiPriority="46"/>
-    <w:lsdException w:name="Grid Table 2" w:uiPriority="47"/>
-    <w:lsdException w:name="Grid Table 3" w:uiPriority="48"/>
-    <w:lsdException w:name="Grid Table 4" w:uiPriority="49"/>
-    <w:lsdException w:name="Grid Table 5 Dark" w:uiPriority="50"/>
-    <w:lsdException w:name="Grid Table 6 Colorful" w:uiPriority="51"/>
-    <w:lsdException w:name="Grid Table 7 Colorful" w:uiPriority="52"/>
-    <w:lsdException w:name="Grid Table 1 Light Accent 1" w:uiPriority="46"/>
-    <w:lsdException w:name="Grid Table 2 Accent 1" w:uiPriority="47"/>
-    <w:lsdException w:name="Grid Table 3 Accent 1" w:uiPriority="48"/>
-    <w:lsdException w:name="Grid Table 4 Accent 1" w:uiPriority="49"/>
-    <w:lsdException w:name="Grid Table 5 Dark Accent 1" w:uiPriority="50"/>
-    <w:lsdException w:name="Grid Table 6 Colorful Accent 1" w:uiPriority="51"/>
-    <w:lsdException w:name="Grid Table 7 Colorful Accent 1" w:uiPriority="52"/>
-    <w:lsdException w:name="Grid Table 1 Light Accent 2" w:uiPriority="46"/>
-    <w:lsdException w:name="Grid Table 2 Accent 2" w:uiPriority="47"/>
-    <w:lsdException w:name="Grid Table 3 Accent 2" w:uiPriority="48"/>
-    <w:lsdException w:name="Grid Table 4 Accent 2" w:uiPriority="49"/>
-    <w:lsdException w:name="Grid Table 5 Dark Accent 2" w:uiPriority="50"/>
-    <w:lsdException w:name="Grid Table 6 Colorful Accent 2" w:uiPriority="51"/>
-    <w:lsdException w:name="Grid Table 7 Colorful Accent 2" w:uiPriority="52"/>
-    <w:lsdException w:name="Grid Table 1 Light Accent 3" w:uiPriority="46"/>
-    <w:lsdException w:name="Grid Table 2 Accent 3" w:uiPriority="47"/>
-    <w:lsdException w:name="Grid Table 3 Accent 3" w:uiPriority="48"/>
-    <w:lsdException w:name="Grid Table 4 Accent 3" w:uiPriority="49"/>
-    <w:lsdException w:name="Grid Table 5 Dark Accent 3" w:uiPriority="50"/>
-    <w:lsdException w:name="Grid Table 6 Colorful Accent 3" w:uiPriority="51"/>
-    <w:lsdException w:name="Grid Table 7 Colorful Accent 3" w:uiPriority="52"/>
-    <w:lsdException w:name="Grid Table 1 Light Accent 4" w:uiPriority="46"/>
-    <w:lsdException w:name="Grid Table 2 Accent 4" w:uiPriority="47"/>
-    <w:lsdException w:name="Grid Table 3 Accent 4" w:uiPriority="48"/>
-    <w:lsdException w:name="Grid Table 4 Accent 4" w:uiPriority="49"/>
-    <w:lsdException w:name="Grid Table 5 Dark Accent 4" w:uiPriority="50"/>
-    <w:lsdException w:name="Grid Table 6 Colorful Accent 4" w:uiPriority="51"/>
-    <w:lsdException w:name="Grid Table 7 Colorful Accent 4" w:uiPriority="52"/>
-    <w:lsdException w:name="Grid Table 1 Light Accent 5" w:uiPriority="46"/>
-    <w:lsdException w:name="Grid Table 2 Accent 5" w:uiPriority="47"/>
-    <w:lsdException w:name="Grid Table 3 Accent 5" w:uiPriority="48"/>
-    <w:lsdException w:name="Grid Table 4 Accent 5" w:uiPriority="49"/>
-    <w:lsdException w:name="Grid Table 5 Dark Accent 5" w:uiPriority="50"/>
-    <w:lsdException w:name="Grid Table 6 Colorful Accent 5" w:uiPriority="51"/>
-    <w:lsdException w:name="Grid Table 7 Colorful Accent 5" w:uiPriority="52"/>
-    <w:lsdException w:name="Grid Table 1 Light Accent 6" w:uiPriority="46"/>
-    <w:lsdException w:name="Grid Table 2 Accent 6" w:uiPriority="47"/>
-    <w:lsdException w:name="Grid Table 3 Accent 6" w:uiPriority="48"/>
-    <w:lsdException w:name="Grid Table 4 Accent 6" w:uiPriority="49"/>
-    <w:lsdException w:name="Grid Table 5 Dark Accent 6" w:uiPriority="50"/>
-    <w:lsdException w:name="Grid Table 6 Colorful Accent 6" w:uiPriority="51"/>
-    <w:lsdException w:name="Grid Table 7 Colorful Accent 6" w:uiPriority="52"/>
-    <w:lsdException w:name="List Table 1 Light" w:uiPriority="46"/>
-    <w:lsdException w:name="List Table 2" w:uiPriority="47"/>
-    <w:lsdException w:name="List Table 3" w:uiPriority="48"/>
-    <w:lsdException w:name="List Table 4" w:uiPriority="49"/>
-    <w:lsdException w:name="List Table 5 Dark" w:uiPriority="50"/>
-    <w:lsdException w:name="List Table 6 Colorful" w:uiPriority="51"/>
-    <w:lsdException w:name="List Table 7 Colorful" w:uiPriority="52"/>
-    <w:lsdException w:name="List Table 1 Light Accent 1" w:uiPriority="46"/>
-    <w:lsdException w:name="List Table 2 Accent 1" w:uiPriority="47"/>
-    <w:lsdException w:name="List Table 3 Accent 1" w:uiPriority="48"/>
-    <w:lsdException w:name="List Table 4 Accent 1" w:uiPriority="49"/>
-    <w:lsdException w:name="List Table 5 Dark Accent 1" w:uiPriority="50"/>
-    <w:lsdException w:name="List Table 6 Colorful Accent 1" w:uiPriority="51"/>
-    <w:lsdException w:name="List Table 7 Colorful Accent 1" w:uiPriority="52"/>
-    <w:lsdException w:name="List Table 1 Light Accent 2" w:uiPriority="46"/>
-    <w:lsdException w:name="List Table 2 Accent 2" w:uiPriority="47"/>
-    <w:lsdException w:name="List Table 3 Accent 2" w:uiPriority="48"/>
-    <w:lsdException w:name="List Table 4 Accent 2" w:uiPriority="49"/>
-    <w:lsdException w:name="List Table 5 Dark Accent 2" w:uiPriority="50"/>
-    <w:lsdException w:name="List Table 6 Colorful Accent 2" w:uiPriority="51"/>
-    <w:lsdException w:name="List Table 7 Colorful Accent 2" w:uiPriority="52"/>
-    <w:lsdException w:name="List Table 1 Light Accent 3" w:uiPriority="46"/>
-    <w:lsdException w:name="List Table 2 Accent 3" w:uiPriority="47"/>
-    <w:lsdException w:name="List Table 3 Accent 3" w:uiPriority="48"/>
-    <w:lsdException w:name="List Table 4 Accent 3" w:uiPriority="49"/>
-    <w:lsdException w:name="List Table 5 Dark Accent 3" w:uiPriority="50"/>
-    <w:lsdException w:name="List Table 6 Colorful Accent 3" w:uiPriority="51"/>
-    <w:lsdException w:name="List Table 7 Colorful Accent 3" w:uiPriority="52"/>
-    <w:lsdException w:name="List Table 1 Light Accent 4" w:uiPriority="46"/>
-    <w:lsdException w:name="List Table 2 Accent 4" w:uiPriority="47"/>
-    <w:lsdException w:name="List Table 3 Accent 4" w:uiPriority="48"/>
-    <w:lsdException w:name="List Table 4 Accent 4" w:uiPriority="49"/>
-    <w:lsdException w:name="List Table 5 Dark Accent 4" w:uiPriority="50"/>
-    <w:lsdException w:name="List Table 6 Colorful Accent 4" w:uiPriority="51"/>
-    <w:lsdException w:name="List Table 7 Colorful Accent 4" w:uiPriority="52"/>
-    <w:lsdException w:name="List Table 1 Light Accent 5" w:uiPriority="46"/>
-    <w:lsdException w:name="List Table 2 Accent 5" w:uiPriority="47"/>
-    <w:lsdException w:name="List Table 3 Accent 5" w:uiPriority="48"/>
-    <w:lsdException w:name="List Table 4 Accent 5" w:uiPriority="49"/>
-    <w:lsdException w:name="List Table 5 Dark Accent 5" w:uiPriority="50"/>
-    <w:lsdException w:name="List Table 6 Colorful Accent 5" w:uiPriority="51"/>
-    <w:lsdException w:name="List Table 7 Colorful Accent 5" w:uiPriority="52"/>
-    <w:lsdException w:name="List Table 1 Light Accent 6" w:uiPriority="46"/>
-    <w:lsdException w:name="List Table 2 Accent 6" w:uiPriority="47"/>
-    <w:lsdException w:name="List Table 3 Accent 6" w:uiPriority="48"/>
-    <w:lsdException w:name="List Table 4 Accent 6" w:uiPriority="49"/>
-    <w:lsdException w:name="List Table 5 Dark Accent 6" w:uiPriority="50"/>
-    <w:lsdException w:name="List Table 6 Colorful Accent 6" w:uiPriority="51"/>
-    <w:lsdException w:name="List Table 7 Colorful Accent 6" w:uiPriority="52"/>
-  </w:latentStyles>
-  <w:style w:type="paragraph" w:default="1" w:styleId="Normal">
-    <w:name w:val="Normal"/>
-    <w:qFormat/>
-  </w:style>
-  <w:style w:type="character" w:default="1" w:styleId="DefaultParagraphFont">
-    <w:name w:val="Default Paragraph Font"/>
-    <w:uiPriority w:val="1"/>
-    <w:semiHidden/>
-    <w:unhideWhenUsed/>
-  </w:style>
-  <w:style w:type="table" w:default="1" w:styleId="TableNormal">
-    <w:name w:val="Normal Table"/>
-    <w:uiPriority w:val="99"/>
-    <w:semiHidden/>
-    <w:unhideWhenUsed/>
-    <w:tblPr>
-      <w:tblInd w:w="0" w:type="dxa"/>
-      <w:tblCellMar>
-        <w:top w:w="0" w:type="dxa"/>
-        <w:left w:w="108" w:type="dxa"/>
-        <w:bottom w:w="0" w:type="dxa"/>
-        <w:right w:w="108" w:type="dxa"/>
-      </w:tblCellMar>
-    </w:tblPr>
-  </w:style>
-  <w:style w:type="numbering" w:default="1" w:styleId="NoList">
-    <w:name w:val="No List"/>
-    <w:uiPriority w:val="99"/>
-    <w:semiHidden/>
-    <w:unhideWhenUsed/>
-  </w:style>
-  <w:style w:type="paragraph" w:customStyle="1" w:styleId="CA1385BD0CDE47D38FD237C74EC97312">
-    <w:name w:val="CA1385BD0CDE47D38FD237C74EC97312"/>
-    <w:rsid w:val="007E3DEA"/>
-  </w:style>
-  <w:style w:type="paragraph" w:customStyle="1" w:styleId="9376258202BC4441815FFEBA0A3257C0">
-    <w:name w:val="9376258202BC4441815FFEBA0A3257C0"/>
-    <w:rsid w:val="007E3DEA"/>
-  </w:style>
-  <w:style w:type="paragraph" w:customStyle="1" w:styleId="B5EB7560615F4CC98B5AF21380383E6E">
-    <w:name w:val="B5EB7560615F4CC98B5AF21380383E6E"/>
-    <w:rsid w:val="007E3DEA"/>
-  </w:style>
-</w:styles>
-</file>
-
-<file path=word/glossary/webSettings.xml><?xml version="1.0" encoding="utf-8"?>
-<w:webSettings xmlns:mc="http://schemas.openxmlformats.org/markup-compatibility/2006" xmlns:r="http://schemas.openxmlformats.org/officeDocument/2006/relationships" xmlns:w="http://schemas.openxmlformats.org/wordprocessingml/2006/main" xmlns:w14="http://schemas.microsoft.com/office/word/2010/wordml" xmlns:w15="http://schemas.microsoft.com/office/word/2012/wordml" mc:Ignorable="w14 w15">
-  <w:optimizeForBrowser/>
-  <w:allowPNG/>
-</w:webSettings>
 </file>
 
 <file path=word/theme/theme1.xml><?xml version="1.0" encoding="utf-8"?>
@@ -6818,7 +6322,7 @@
 </file>
 
 <file path=customXml/itemProps1.xml><?xml version="1.0" encoding="utf-8"?>
-<ds:datastoreItem xmlns:ds="http://schemas.openxmlformats.org/officeDocument/2006/customXml" ds:itemID="{665D98D7-91CB-4B83-8F1D-5E0B75414F44}">
+<ds:datastoreItem xmlns:ds="http://schemas.openxmlformats.org/officeDocument/2006/customXml" ds:itemID="{BB541876-74C4-4C97-B0F3-7A3BB2271519}">
   <ds:schemaRefs>
     <ds:schemaRef ds:uri="http://schemas.openxmlformats.org/officeDocument/2006/bibliography"/>
   </ds:schemaRefs>

</xml_diff>

<commit_message>
Added more simulink code
</commit_message>
<xml_diff>
--- a/Documentation/Final Report/Final Report.docx
+++ b/Documentation/Final Report/Final Report.docx
@@ -745,7 +745,7 @@
                                 <w:sz w:val="36"/>
                                 <w:szCs w:val="36"/>
                               </w:rPr>
-                              <w:t>May 21, 2015</w:t>
+                              <w:t>May 22, 2015</w:t>
                             </w:r>
                             <w:r>
                               <w:rPr>
@@ -941,7 +941,7 @@
                           <w:sz w:val="36"/>
                           <w:szCs w:val="36"/>
                         </w:rPr>
-                        <w:t>May 21, 2015</w:t>
+                        <w:t>May 22, 2015</w:t>
                       </w:r>
                       <w:r>
                         <w:rPr>
@@ -1591,7 +1591,7 @@
                 <w:noProof/>
                 <w:webHidden/>
               </w:rPr>
-              <w:t>14</w:t>
+              <w:t>15</w:t>
             </w:r>
             <w:r>
               <w:rPr>
@@ -1660,7 +1660,7 @@
                 <w:noProof/>
                 <w:webHidden/>
               </w:rPr>
-              <w:t>15</w:t>
+              <w:t>16</w:t>
             </w:r>
             <w:r>
               <w:rPr>
@@ -1729,7 +1729,7 @@
                 <w:noProof/>
                 <w:webHidden/>
               </w:rPr>
-              <w:t>17</w:t>
+              <w:t>19</w:t>
             </w:r>
             <w:r>
               <w:rPr>
@@ -2075,14 +2075,27 @@
       <w:r>
         <w:t xml:space="preserve">Figure </w:t>
       </w:r>
-      <w:fldSimple w:instr=" SEQ Figure \* ARABIC ">
-        <w:r>
-          <w:rPr>
-            <w:noProof/>
-          </w:rPr>
-          <w:t>1</w:t>
-        </w:r>
-      </w:fldSimple>
+      <w:r>
+        <w:fldChar w:fldCharType="begin"/>
+      </w:r>
+      <w:r>
+        <w:instrText xml:space="preserve"> SEQ Figure \* ARABIC </w:instrText>
+      </w:r>
+      <w:r>
+        <w:fldChar w:fldCharType="separate"/>
+      </w:r>
+      <w:r>
+        <w:rPr>
+          <w:noProof/>
+        </w:rPr>
+        <w:t>1</w:t>
+      </w:r>
+      <w:r>
+        <w:rPr>
+          <w:noProof/>
+        </w:rPr>
+        <w:fldChar w:fldCharType="end"/>
+      </w:r>
       <w:r>
         <w:t>: Cross beam of robot's chassis</w:t>
       </w:r>
@@ -2201,14 +2214,27 @@
       <w:r>
         <w:t xml:space="preserve">Figure </w:t>
       </w:r>
-      <w:fldSimple w:instr=" SEQ Figure \* ARABIC ">
-        <w:r>
-          <w:rPr>
-            <w:noProof/>
-          </w:rPr>
-          <w:t>2</w:t>
-        </w:r>
-      </w:fldSimple>
+      <w:r>
+        <w:fldChar w:fldCharType="begin"/>
+      </w:r>
+      <w:r>
+        <w:instrText xml:space="preserve"> SEQ Figure \* ARABIC </w:instrText>
+      </w:r>
+      <w:r>
+        <w:fldChar w:fldCharType="separate"/>
+      </w:r>
+      <w:r>
+        <w:rPr>
+          <w:noProof/>
+        </w:rPr>
+        <w:t>2</w:t>
+      </w:r>
+      <w:r>
+        <w:rPr>
+          <w:noProof/>
+        </w:rPr>
+        <w:fldChar w:fldCharType="end"/>
+      </w:r>
       <w:r>
         <w:t>: Hip joint attached to robot chassis</w:t>
       </w:r>
@@ -2321,14 +2347,27 @@
       <w:r>
         <w:t xml:space="preserve">Figure </w:t>
       </w:r>
-      <w:fldSimple w:instr=" SEQ Figure \* ARABIC ">
-        <w:r>
-          <w:rPr>
-            <w:noProof/>
-          </w:rPr>
-          <w:t>3</w:t>
-        </w:r>
-      </w:fldSimple>
+      <w:r>
+        <w:fldChar w:fldCharType="begin"/>
+      </w:r>
+      <w:r>
+        <w:instrText xml:space="preserve"> SEQ Figure \* ARABIC </w:instrText>
+      </w:r>
+      <w:r>
+        <w:fldChar w:fldCharType="separate"/>
+      </w:r>
+      <w:r>
+        <w:rPr>
+          <w:noProof/>
+        </w:rPr>
+        <w:t>3</w:t>
+      </w:r>
+      <w:r>
+        <w:rPr>
+          <w:noProof/>
+        </w:rPr>
+        <w:fldChar w:fldCharType="end"/>
+      </w:r>
       <w:r>
         <w:t>: Attachment plate between air cylinder and leg segment</w:t>
       </w:r>
@@ -2474,14 +2513,27 @@
       <w:r>
         <w:t xml:space="preserve">Figure </w:t>
       </w:r>
-      <w:fldSimple w:instr=" SEQ Figure \* ARABIC ">
-        <w:r>
-          <w:rPr>
-            <w:noProof/>
-          </w:rPr>
-          <w:t>4</w:t>
-        </w:r>
-      </w:fldSimple>
+      <w:r>
+        <w:fldChar w:fldCharType="begin"/>
+      </w:r>
+      <w:r>
+        <w:instrText xml:space="preserve"> SEQ Figure \* ARABIC </w:instrText>
+      </w:r>
+      <w:r>
+        <w:fldChar w:fldCharType="separate"/>
+      </w:r>
+      <w:r>
+        <w:rPr>
+          <w:noProof/>
+        </w:rPr>
+        <w:t>4</w:t>
+      </w:r>
+      <w:r>
+        <w:rPr>
+          <w:noProof/>
+        </w:rPr>
+        <w:fldChar w:fldCharType="end"/>
+      </w:r>
       <w:r>
         <w:t>: Comparison of robot’s old leg orientation (left) and new orientation (right).</w:t>
       </w:r>
@@ -2501,10 +2553,7 @@
         <w:t xml:space="preserve">, shown in Figure 5, </w:t>
       </w:r>
       <w:r>
-        <w:t>was</w:t>
-      </w:r>
-      <w:r>
-        <w:t xml:space="preserve"> of multiple dipped layers.</w:t>
+        <w:t>was of multiple dipped layers.</w:t>
       </w:r>
     </w:p>
     <w:p>
@@ -2586,14 +2635,27 @@
       <w:r>
         <w:t xml:space="preserve">Figure </w:t>
       </w:r>
-      <w:fldSimple w:instr=" SEQ Figure \* ARABIC ">
-        <w:r>
-          <w:rPr>
-            <w:noProof/>
-          </w:rPr>
-          <w:t>5</w:t>
-        </w:r>
-      </w:fldSimple>
+      <w:r>
+        <w:fldChar w:fldCharType="begin"/>
+      </w:r>
+      <w:r>
+        <w:instrText xml:space="preserve"> SEQ Figure \* ARABIC </w:instrText>
+      </w:r>
+      <w:r>
+        <w:fldChar w:fldCharType="separate"/>
+      </w:r>
+      <w:r>
+        <w:rPr>
+          <w:noProof/>
+        </w:rPr>
+        <w:t>5</w:t>
+      </w:r>
+      <w:r>
+        <w:rPr>
+          <w:noProof/>
+        </w:rPr>
+        <w:fldChar w:fldCharType="end"/>
+      </w:r>
       <w:r>
         <w:t>: Finished foot of robot</w:t>
       </w:r>
@@ -2617,13 +2679,7 @@
         <w:t xml:space="preserve">final </w:t>
       </w:r>
       <w:r>
-        <w:t>pneumatic system of the robot consists of 8 dual-acting air cylinders with position feedback sensors, two manifolds housing 8 dual-solenoid 4 port/3 position directional control valves, a 10 gallon air compressor, supplying 6.3 cubic feet of airflow per minute (C</w:t>
-      </w:r>
-      <w:r>
-        <w:t>FM</w:t>
-      </w:r>
-      <w:r>
-        <w:t xml:space="preserve">) at 40 psi and 5.7 CFM at 90 psi, and necessary connectors and tubing to interface the components.  In addition to these components, a soft start/dump valve was added to the system to ensure safe pressurization and depressurization of the system during use and after use respectively.  </w:t>
+        <w:t xml:space="preserve">pneumatic system of the robot consists of 8 dual-acting air cylinders with position feedback sensors, two manifolds housing 8 dual-solenoid 4 port/3 position directional control valves, a 10 gallon air compressor, supplying 6.3 cubic feet of airflow per minute (CFM) at 40 psi and 5.7 CFM at 90 psi, and necessary connectors and tubing to interface the components.  In addition to these components, a soft start/dump valve was added to the system to ensure safe pressurization and depressurization of the system during use and after use respectively.  </w:t>
       </w:r>
       <w:r>
         <w:t>During this phase of the project, the bore diameter of the air cylinders was decreased from 2 inches to 1.5 inches.  This decision was made after it was determined that a smaller bore diameter would be adequate in generating the torques required to drive the legs of the robot.</w:t>
@@ -2748,14 +2804,27 @@
       <w:r>
         <w:t xml:space="preserve">Figure </w:t>
       </w:r>
-      <w:fldSimple w:instr=" SEQ Figure \* ARABIC ">
-        <w:r>
-          <w:rPr>
-            <w:noProof/>
-          </w:rPr>
-          <w:t>6</w:t>
-        </w:r>
-      </w:fldSimple>
+      <w:r>
+        <w:fldChar w:fldCharType="begin"/>
+      </w:r>
+      <w:r>
+        <w:instrText xml:space="preserve"> SEQ Figure \* ARABIC </w:instrText>
+      </w:r>
+      <w:r>
+        <w:fldChar w:fldCharType="separate"/>
+      </w:r>
+      <w:r>
+        <w:rPr>
+          <w:noProof/>
+        </w:rPr>
+        <w:t>6</w:t>
+      </w:r>
+      <w:r>
+        <w:rPr>
+          <w:noProof/>
+        </w:rPr>
+        <w:fldChar w:fldCharType="end"/>
+      </w:r>
       <w:r>
         <w:t>: Debug Panel Component Layout</w:t>
       </w:r>
@@ -2854,14 +2923,27 @@
       <w:r>
         <w:t xml:space="preserve">Figure </w:t>
       </w:r>
-      <w:fldSimple w:instr=" SEQ Figure \* ARABIC ">
-        <w:r>
-          <w:rPr>
-            <w:noProof/>
-          </w:rPr>
-          <w:t>7</w:t>
-        </w:r>
-      </w:fldSimple>
+      <w:r>
+        <w:fldChar w:fldCharType="begin"/>
+      </w:r>
+      <w:r>
+        <w:instrText xml:space="preserve"> SEQ Figure \* ARABIC </w:instrText>
+      </w:r>
+      <w:r>
+        <w:fldChar w:fldCharType="separate"/>
+      </w:r>
+      <w:r>
+        <w:rPr>
+          <w:noProof/>
+        </w:rPr>
+        <w:t>7</w:t>
+      </w:r>
+      <w:r>
+        <w:rPr>
+          <w:noProof/>
+        </w:rPr>
+        <w:fldChar w:fldCharType="end"/>
+      </w:r>
       <w:r>
         <w:t>: 9 Volt Battery Level Indicator</w:t>
       </w:r>
@@ -2948,14 +3030,27 @@
       <w:r>
         <w:t xml:space="preserve">Figure </w:t>
       </w:r>
-      <w:fldSimple w:instr=" SEQ Figure \* ARABIC ">
-        <w:r>
-          <w:rPr>
-            <w:noProof/>
-          </w:rPr>
-          <w:t>8</w:t>
-        </w:r>
-      </w:fldSimple>
+      <w:r>
+        <w:fldChar w:fldCharType="begin"/>
+      </w:r>
+      <w:r>
+        <w:instrText xml:space="preserve"> SEQ Figure \* ARABIC </w:instrText>
+      </w:r>
+      <w:r>
+        <w:fldChar w:fldCharType="separate"/>
+      </w:r>
+      <w:r>
+        <w:rPr>
+          <w:noProof/>
+        </w:rPr>
+        <w:t>8</w:t>
+      </w:r>
+      <w:r>
+        <w:rPr>
+          <w:noProof/>
+        </w:rPr>
+        <w:fldChar w:fldCharType="end"/>
+      </w:r>
       <w:r>
         <w:t xml:space="preserve">: Energizer 9 volt battery discharge curve </w:t>
       </w:r>
@@ -3071,14 +3166,27 @@
       <w:r>
         <w:t xml:space="preserve">Figure </w:t>
       </w:r>
-      <w:fldSimple w:instr=" SEQ Figure \* ARABIC ">
-        <w:r>
-          <w:rPr>
-            <w:noProof/>
-          </w:rPr>
-          <w:t>9</w:t>
-        </w:r>
-      </w:fldSimple>
+      <w:r>
+        <w:fldChar w:fldCharType="begin"/>
+      </w:r>
+      <w:r>
+        <w:instrText xml:space="preserve"> SEQ Figure \* ARABIC </w:instrText>
+      </w:r>
+      <w:r>
+        <w:fldChar w:fldCharType="separate"/>
+      </w:r>
+      <w:r>
+        <w:rPr>
+          <w:noProof/>
+        </w:rPr>
+        <w:t>9</w:t>
+      </w:r>
+      <w:r>
+        <w:rPr>
+          <w:noProof/>
+        </w:rPr>
+        <w:fldChar w:fldCharType="end"/>
+      </w:r>
       <w:r>
         <w:t>: Prototyping Board with LPF and Amplifier</w:t>
       </w:r>
@@ -3163,14 +3271,27 @@
       <w:r>
         <w:t xml:space="preserve">Figure </w:t>
       </w:r>
-      <w:fldSimple w:instr=" SEQ Figure \* ARABIC ">
-        <w:r>
-          <w:rPr>
-            <w:noProof/>
-          </w:rPr>
-          <w:t>10</w:t>
-        </w:r>
-      </w:fldSimple>
+      <w:r>
+        <w:fldChar w:fldCharType="begin"/>
+      </w:r>
+      <w:r>
+        <w:instrText xml:space="preserve"> SEQ Figure \* ARABIC </w:instrText>
+      </w:r>
+      <w:r>
+        <w:fldChar w:fldCharType="separate"/>
+      </w:r>
+      <w:r>
+        <w:rPr>
+          <w:noProof/>
+        </w:rPr>
+        <w:t>10</w:t>
+      </w:r>
+      <w:r>
+        <w:rPr>
+          <w:noProof/>
+        </w:rPr>
+        <w:fldChar w:fldCharType="end"/>
+      </w:r>
       <w:r>
         <w:t>: Low Pass Filter Layout</w:t>
       </w:r>
@@ -4080,18 +4201,32 @@
       </w:r>
       <w:proofErr w:type="spellEnd"/>
       <w:r>
-        <w:t xml:space="preserve"> air cylinders with position feedback. To implement wireless capability in the system the serial in and out systems from Figure 12.</w:t>
+        <w:t xml:space="preserve"> air cylinders with position feedback. To implement wireless capability </w:t>
+      </w:r>
+      <w:r>
+        <w:t>portions of</w:t>
+      </w:r>
+      <w:r>
+        <w:t xml:space="preserve"> the serial i</w:t>
+      </w:r>
+      <w:r>
+        <w:t>n and out systems from Figure 12 could be used</w:t>
+      </w:r>
+      <w:bookmarkStart w:id="9" w:name="_GoBack"/>
+      <w:bookmarkEnd w:id="9"/>
+      <w:r>
+        <w:t>.</w:t>
       </w:r>
     </w:p>
     <w:p>
       <w:pPr>
         <w:pStyle w:val="Heading1"/>
       </w:pPr>
-      <w:bookmarkStart w:id="9" w:name="_Toc420018207"/>
+      <w:bookmarkStart w:id="10" w:name="_Toc420018207"/>
       <w:r>
         <w:t>Results and Future Work</w:t>
       </w:r>
-      <w:bookmarkEnd w:id="9"/>
+      <w:bookmarkEnd w:id="10"/>
     </w:p>
     <w:p>
       <w:r>
@@ -4117,7 +4252,7 @@
     <w:p/>
     <w:p/>
     <w:p/>
-    <w:bookmarkStart w:id="10" w:name="_Toc420018208" w:displacedByCustomXml="next"/>
+    <w:bookmarkStart w:id="11" w:name="_Toc420018208" w:displacedByCustomXml="next"/>
     <w:sdt>
       <w:sdtPr>
         <w:rPr>
@@ -4143,7 +4278,7 @@
           <w:r>
             <w:t>References</w:t>
           </w:r>
-          <w:bookmarkEnd w:id="10"/>
+          <w:bookmarkEnd w:id="11"/>
         </w:p>
         <w:sdt>
           <w:sdtPr>
@@ -4425,7 +4560,7 @@
       <w:pPr>
         <w:pStyle w:val="Heading1"/>
       </w:pPr>
-      <w:bookmarkStart w:id="11" w:name="_Toc420018209"/>
+      <w:bookmarkStart w:id="12" w:name="_Toc420018209"/>
       <w:r>
         <w:lastRenderedPageBreak/>
         <w:t>Appendix I</w:t>
@@ -4433,7 +4568,7 @@
       <w:r>
         <w:t xml:space="preserve"> – XboxInterface.dll</w:t>
       </w:r>
-      <w:bookmarkEnd w:id="11"/>
+      <w:bookmarkEnd w:id="12"/>
     </w:p>
     <w:p>
       <w:pPr>
@@ -6715,8 +6850,6 @@
         <w:spacing w:after="0" w:line="240" w:lineRule="auto"/>
         <w:contextualSpacing/>
       </w:pPr>
-      <w:bookmarkStart w:id="12" w:name="_GoBack"/>
-      <w:bookmarkEnd w:id="12"/>
     </w:p>
     <w:p>
       <w:pPr>
@@ -30816,6 +30949,36 @@
       <w:u w:val="single"/>
     </w:rPr>
   </w:style>
+  <w:style w:type="paragraph" w:styleId="BalloonText">
+    <w:name w:val="Balloon Text"/>
+    <w:basedOn w:val="Normal"/>
+    <w:link w:val="BalloonTextChar"/>
+    <w:uiPriority w:val="99"/>
+    <w:semiHidden/>
+    <w:unhideWhenUsed/>
+    <w:rsid w:val="001B6CD0"/>
+    <w:pPr>
+      <w:spacing w:after="0" w:line="240" w:lineRule="auto"/>
+    </w:pPr>
+    <w:rPr>
+      <w:rFonts w:ascii="Segoe UI" w:hAnsi="Segoe UI" w:cs="Segoe UI"/>
+      <w:sz w:val="18"/>
+      <w:szCs w:val="18"/>
+    </w:rPr>
+  </w:style>
+  <w:style w:type="character" w:customStyle="1" w:styleId="BalloonTextChar">
+    <w:name w:val="Balloon Text Char"/>
+    <w:basedOn w:val="DefaultParagraphFont"/>
+    <w:link w:val="BalloonText"/>
+    <w:uiPriority w:val="99"/>
+    <w:semiHidden/>
+    <w:rsid w:val="001B6CD0"/>
+    <w:rPr>
+      <w:rFonts w:ascii="Segoe UI" w:hAnsi="Segoe UI" w:cs="Segoe UI"/>
+      <w:sz w:val="18"/>
+      <w:szCs w:val="18"/>
+    </w:rPr>
+  </w:style>
 </w:styles>
 </file>
 
@@ -31120,7 +31283,7 @@
 </file>
 
 <file path=customXml/itemProps1.xml><?xml version="1.0" encoding="utf-8"?>
-<ds:datastoreItem xmlns:ds="http://schemas.openxmlformats.org/officeDocument/2006/customXml" ds:itemID="{E2248349-6663-4A3C-B521-47B8B0ED936A}">
+<ds:datastoreItem xmlns:ds="http://schemas.openxmlformats.org/officeDocument/2006/customXml" ds:itemID="{CDBC23EE-C4AB-43BF-A2C4-62BA2EA09777}">
   <ds:schemaRefs>
     <ds:schemaRef ds:uri="http://schemas.openxmlformats.org/officeDocument/2006/bibliography"/>
   </ds:schemaRefs>

</xml_diff>